<commit_message>
prep new data 2024
</commit_message>
<xml_diff>
--- a/Global GHG Emissions CSC INDICATOR-working.docx
+++ b/Global GHG Emissions CSC INDICATOR-working.docx
@@ -248,7 +248,25 @@
           <w:sz w:val="20"/>
           <w:szCs w:val="20"/>
         </w:rPr>
-        <w:t>client context and vision</w:t>
+        <w:t xml:space="preserve">client </w:t>
+      </w:r>
+      <w:proofErr w:type="gramStart"/>
+      <w:r>
+        <w:rPr>
+          <w:rFonts w:ascii="Times New Roman" w:eastAsia="Times New Roman" w:hAnsi="Times New Roman" w:cs="Times New Roman"/>
+          <w:sz w:val="20"/>
+          <w:szCs w:val="20"/>
+        </w:rPr>
+        <w:t>context</w:t>
+      </w:r>
+      <w:proofErr w:type="gramEnd"/>
+      <w:r>
+        <w:rPr>
+          <w:rFonts w:ascii="Times New Roman" w:eastAsia="Times New Roman" w:hAnsi="Times New Roman" w:cs="Times New Roman"/>
+          <w:sz w:val="20"/>
+          <w:szCs w:val="20"/>
+        </w:rPr>
+        <w:t xml:space="preserve"> and vision</w:t>
       </w:r>
       <w:r>
         <w:rPr>
@@ -3006,6 +3024,7 @@
                 <w:szCs w:val="20"/>
               </w:rPr>
             </w:pPr>
+            <w:proofErr w:type="spellStart"/>
             <w:r>
               <w:rPr>
                 <w:rFonts w:ascii="Times New Roman" w:eastAsia="Times New Roman" w:hAnsi="Times New Roman" w:cs="Times New Roman"/>
@@ -3017,6 +3036,7 @@
               </w:rPr>
               <w:t>Disaggregability</w:t>
             </w:r>
+            <w:proofErr w:type="spellEnd"/>
           </w:p>
         </w:tc>
         <w:tc>
@@ -3658,7 +3678,7 @@
       </w:tr>
       <w:tr>
         <w:trPr>
-          <w:trHeight w:val="426"/>
+          <w:trHeight w:val="435"/>
         </w:trPr>
         <w:tc>
           <w:tcPr>
@@ -3771,7 +3791,25 @@
                 <w:sz w:val="20"/>
                 <w:szCs w:val="20"/>
               </w:rPr>
-              <w:t xml:space="preserve">A measure of annual global emissions of the six greenhouse gases covered by the Kyoto Protocol (carbon dioxide (CO2), methane (CH4), nitrous oxide (N2O), hydrofluorocarbons (HFCs), perfluorocarbons (PFCs), and sulphurhexafluoride (SF6)) from the energy, industry, waste, </w:t>
+              <w:t xml:space="preserve">A measure of annual global emissions of the six greenhouse gases covered by the Kyoto Protocol (carbon dioxide (CO2), methane (CH4), nitrous oxide (N2O), hydrofluorocarbons (HFCs), perfluorocarbons (PFCs), and </w:t>
+            </w:r>
+            <w:proofErr w:type="spellStart"/>
+            <w:r>
+              <w:rPr>
+                <w:rFonts w:ascii="Times New Roman" w:eastAsia="Times New Roman" w:hAnsi="Times New Roman" w:cs="Times New Roman"/>
+                <w:sz w:val="20"/>
+                <w:szCs w:val="20"/>
+              </w:rPr>
+              <w:t>sulphurhexafluoride</w:t>
+            </w:r>
+            <w:proofErr w:type="spellEnd"/>
+            <w:r>
+              <w:rPr>
+                <w:rFonts w:ascii="Times New Roman" w:eastAsia="Times New Roman" w:hAnsi="Times New Roman" w:cs="Times New Roman"/>
+                <w:sz w:val="20"/>
+                <w:szCs w:val="20"/>
+              </w:rPr>
+              <w:t xml:space="preserve"> (SF6)) from the energy, industry, waste, </w:t>
             </w:r>
             <w:r>
               <w:rPr>
@@ -4446,7 +4484,27 @@
                 <w:sz w:val="20"/>
                 <w:szCs w:val="20"/>
               </w:rPr>
-              <w:t xml:space="preserve">Global greenhouse gas (GHG) emissions is a relevant indicator to the WBG’s new vision to create a world free of poverty on a livable planet because of its effect on the climate and thus development. Human-induced GHG emissions are driving atmospheric concentration increases and atmospheric warming, which is leading to a myriad of climatic changes. Climate change is already causing more frequent and extreme weather events and higher temperatures globally, leading to large impacts across the globe and particularly in developing countries that often have a limited means to adapt and build resilience. The international scientific community has warned that emissions need to decline to net zero by the middle of the 21st century to limit global warming to well below a 2deg C increase and help avoid the most consequential climate change impacts. </w:t>
+              <w:t xml:space="preserve">Global greenhouse gas (GHG) emissions </w:t>
+            </w:r>
+            <w:proofErr w:type="gramStart"/>
+            <w:r>
+              <w:rPr>
+                <w:rFonts w:ascii="Times New Roman" w:eastAsia="Times New Roman" w:hAnsi="Times New Roman" w:cs="Times New Roman"/>
+                <w:color w:val="000000"/>
+                <w:sz w:val="20"/>
+                <w:szCs w:val="20"/>
+              </w:rPr>
+              <w:t>is</w:t>
+            </w:r>
+            <w:proofErr w:type="gramEnd"/>
+            <w:r>
+              <w:rPr>
+                <w:rFonts w:ascii="Times New Roman" w:eastAsia="Times New Roman" w:hAnsi="Times New Roman" w:cs="Times New Roman"/>
+                <w:color w:val="000000"/>
+                <w:sz w:val="20"/>
+                <w:szCs w:val="20"/>
+              </w:rPr>
+              <w:t xml:space="preserve"> a relevant indicator to the WBG’s new vision to create a world free of poverty on a livable planet because of its effect on the climate and thus development. Human-induced GHG emissions are driving atmospheric concentration increases and atmospheric warming, which is leading to a myriad of climatic changes. Climate change is already causing more frequent and extreme weather events and higher temperatures globally, leading to large impacts across the globe and particularly in developing countries that often have a limited means to adapt and build resilience. The international scientific community has warned that emissions need to decline to net zero by the middle of the 21st century to limit global warming to well below a 2deg C increase and help avoid the most consequential climate change impacts. </w:t>
             </w:r>
           </w:p>
           <w:p>
@@ -4654,7 +4712,47 @@
                 <w:sz w:val="20"/>
                 <w:szCs w:val="20"/>
               </w:rPr>
-              <w:t>Global GHG emissions are currently not directly measurable, but approaches for their estimation exist, and numerous sources exist to supply data for this indicator. Reputable scientific organizations produce these data for use for research, policy analysis, climate negotiations, and broader public communications. The estimated accuracy from fossil fuel combustion and industrial processes are quite high, as quantities of fossil fuels and other emissive materials (such as cement and steel) produced are well known. For these sectors, emissions estimates are roughly accurate to within 10% when aggregated to the global level and between 4% and 35% at the country level (Crippa et al., 2023). For non- combustion and non- industrial process emissions, the accuracy is lower. Agricultural emissions, for example, depend upon many factors including the type of crops grown and livestock raised, specific agricultural practices, and other climate and non-climate factors. For these emissions, the accuracy is lower—around 30% for CH4 and fluorinated gases (HFCs, PFCs, and SF6). For the LULUCF sectors, country-level uncertainty around emissions estimates are also larger, ranging from around 10% to 102% (McGlynn et al. 2022).</w:t>
+              <w:t xml:space="preserve">Global GHG emissions are currently not directly measurable, but approaches for their estimation exist, and numerous sources exist to supply data for this indicator. Reputable scientific organizations produce these data for use for research, policy analysis, climate negotiations, and broader public communications. The estimated accuracy from fossil fuel combustion and industrial processes are quite high, as quantities of fossil fuels and other emissive materials (such as cement and steel) produced are well known. For these sectors, emissions estimates are roughly accurate to within 10% when aggregated to the global level and between 4% and 35% at the country level (Crippa et al., 2023). For non- combustion and non- industrial process emissions, the accuracy is lower. Agricultural emissions, for example, depend upon many factors including the type of crops </w:t>
+            </w:r>
+            <w:proofErr w:type="gramStart"/>
+            <w:r>
+              <w:rPr>
+                <w:rFonts w:ascii="Times New Roman" w:eastAsia="Times New Roman" w:hAnsi="Times New Roman" w:cs="Times New Roman"/>
+                <w:color w:val="000000"/>
+                <w:sz w:val="20"/>
+                <w:szCs w:val="20"/>
+              </w:rPr>
+              <w:t>grown</w:t>
+            </w:r>
+            <w:proofErr w:type="gramEnd"/>
+            <w:r>
+              <w:rPr>
+                <w:rFonts w:ascii="Times New Roman" w:eastAsia="Times New Roman" w:hAnsi="Times New Roman" w:cs="Times New Roman"/>
+                <w:color w:val="000000"/>
+                <w:sz w:val="20"/>
+                <w:szCs w:val="20"/>
+              </w:rPr>
+              <w:t xml:space="preserve"> and livestock raised, specific agricultural practices, and other climate and non-climate factors. For these emissions, the accuracy is lower—around 30% for CH4 and fluorinated gases (HFCs, PFCs, and SF6). For the LULUCF sectors, country-level uncertainty around emissions estimates </w:t>
+            </w:r>
+            <w:proofErr w:type="gramStart"/>
+            <w:r>
+              <w:rPr>
+                <w:rFonts w:ascii="Times New Roman" w:eastAsia="Times New Roman" w:hAnsi="Times New Roman" w:cs="Times New Roman"/>
+                <w:color w:val="000000"/>
+                <w:sz w:val="20"/>
+                <w:szCs w:val="20"/>
+              </w:rPr>
+              <w:t>are</w:t>
+            </w:r>
+            <w:proofErr w:type="gramEnd"/>
+            <w:r>
+              <w:rPr>
+                <w:rFonts w:ascii="Times New Roman" w:eastAsia="Times New Roman" w:hAnsi="Times New Roman" w:cs="Times New Roman"/>
+                <w:color w:val="000000"/>
+                <w:sz w:val="20"/>
+                <w:szCs w:val="20"/>
+              </w:rPr>
+              <w:t xml:space="preserve"> also larger, ranging from around 10% to 102% (McGlynn et al. 2022).</w:t>
             </w:r>
           </w:p>
           <w:p>
@@ -6445,7 +6543,17 @@
                       <w:szCs w:val="20"/>
                       <w14:ligatures w14:val="standardContextual"/>
                     </w:rPr>
-                    <w:t>Inventory, 2023</w:t>
+                    <w:t xml:space="preserve">Inventory, </w:t>
+                  </w:r>
+                  <w:proofErr w:type="gramStart"/>
+                  <w:r>
+                    <w:rPr>
+                      <w:rFonts w:ascii="Calibri" w:hAnsi="Calibri" w:cs="Calibri"/>
+                      <w:sz w:val="20"/>
+                      <w:szCs w:val="20"/>
+                      <w14:ligatures w14:val="standardContextual"/>
+                    </w:rPr>
+                    <w:t>2023</w:t>
                   </w:r>
                   <w:r>
                     <w:rPr>
@@ -6456,6 +6564,7 @@
                     </w:rPr>
                     <w:t xml:space="preserve">  (</w:t>
                   </w:r>
+                  <w:proofErr w:type="gramEnd"/>
                   <w:r>
                     <w:rPr>
                       <w:rFonts w:ascii="Calibri" w:hAnsi="Calibri" w:cs="Calibri"/>
@@ -7333,7 +7442,17 @@
                       <w:szCs w:val="20"/>
                       <w14:ligatures w14:val="standardContextual"/>
                     </w:rPr>
-                    <w:t>, British Geological Society for non-ferrous metals, 2023</w:t>
+                    <w:t xml:space="preserve">, British Geological Society for non-ferrous metals, </w:t>
+                  </w:r>
+                  <w:proofErr w:type="gramStart"/>
+                  <w:r>
+                    <w:rPr>
+                      <w:rFonts w:ascii="Calibri" w:hAnsi="Calibri" w:cs="Calibri"/>
+                      <w:sz w:val="20"/>
+                      <w:szCs w:val="20"/>
+                      <w14:ligatures w14:val="standardContextual"/>
+                    </w:rPr>
+                    <w:t>2023</w:t>
                   </w:r>
                   <w:r>
                     <w:rPr>
@@ -7360,6 +7479,7 @@
                     </w:rPr>
                     <w:t>(</w:t>
                   </w:r>
+                  <w:proofErr w:type="gramEnd"/>
                   <w:r>
                     <w:rPr>
                       <w:rFonts w:ascii="Calibri" w:hAnsi="Calibri" w:cs="Calibri"/>
@@ -8393,9 +8513,19 @@
                       <w:rFonts w:ascii="Calibri" w:hAnsi="Calibri" w:cs="Calibri"/>
                       <w:sz w:val="20"/>
                       <w:szCs w:val="20"/>
-                      <w14:ligatures w14:val="standardContextual"/>
-                    </w:rPr>
-                    <w:t>Janssens-Maenhout, G., et al. EDGAR v4.3.2 Global Atlas of the three major greenhouse gas emissions for the period 1970–</w:t>
+                      <w:lang w:val="nl-NL"/>
+                      <w14:ligatures w14:val="standardContextual"/>
+                    </w:rPr>
+                    <w:t xml:space="preserve">Janssens-Maenhout, G., et al. </w:t>
+                  </w:r>
+                  <w:r>
+                    <w:rPr>
+                      <w:rFonts w:ascii="Calibri" w:hAnsi="Calibri" w:cs="Calibri"/>
+                      <w:sz w:val="20"/>
+                      <w:szCs w:val="20"/>
+                      <w14:ligatures w14:val="standardContextual"/>
+                    </w:rPr>
+                    <w:t>EDGAR v4.3.2 Global Atlas of the three major greenhouse gas emissions for the period 1970–</w:t>
                   </w:r>
                 </w:p>
                 <w:p>
@@ -8775,6 +8905,7 @@
                       <w14:ligatures w14:val="standardContextual"/>
                     </w:rPr>
                   </w:pPr>
+                  <w:proofErr w:type="gramStart"/>
                   <w:r>
                     <w:rPr>
                       <w:rFonts w:ascii="Calibri" w:hAnsi="Calibri" w:cs="Calibri"/>
@@ -8800,7 +8931,17 @@
                       <w:szCs w:val="20"/>
                       <w14:ligatures w14:val="standardContextual"/>
                     </w:rPr>
-                    <w:t xml:space="preserve"> population statistics (2019), World Population Prospects (WPP), The 2019 Revision Report United Nations,</w:t>
+                    <w:t xml:space="preserve"> population</w:t>
+                  </w:r>
+                  <w:proofErr w:type="gramEnd"/>
+                  <w:r>
+                    <w:rPr>
+                      <w:rFonts w:ascii="Calibri" w:hAnsi="Calibri" w:cs="Calibri"/>
+                      <w:sz w:val="20"/>
+                      <w:szCs w:val="20"/>
+                      <w14:ligatures w14:val="standardContextual"/>
+                    </w:rPr>
+                    <w:t xml:space="preserve"> statistics (2019), World Population Prospects (WPP), The 2019 Revision Report United Nations,</w:t>
                   </w:r>
                 </w:p>
                 <w:p>
@@ -9036,30 +9177,78 @@
                       <w:rFonts w:ascii="Calibri" w:hAnsi="Calibri" w:cs="Calibri"/>
                       <w:sz w:val="20"/>
                       <w:szCs w:val="20"/>
-                      <w14:ligatures w14:val="standardContextual"/>
-                    </w:rPr>
-                  </w:pPr>
-                  <w:r>
-                    <w:rPr>
-                      <w:rFonts w:ascii="Calibri" w:hAnsi="Calibri" w:cs="Calibri"/>
-                      <w:sz w:val="20"/>
-                      <w:szCs w:val="20"/>
-                      <w14:ligatures w14:val="standardContextual"/>
-                    </w:rPr>
-                    <w:t>UNSD/ENVSAT, UN Environment Statistics, 2023</w:t>
-                  </w:r>
-                  <w:r>
-                    <w:rPr>
-                      <w:sz w:val="20"/>
-                      <w:szCs w:val="20"/>
+                      <w:lang w:val="fr-FR"/>
+                      <w14:ligatures w14:val="standardContextual"/>
+                    </w:rPr>
+                  </w:pPr>
+                  <w:r>
+                    <w:rPr>
+                      <w:rFonts w:ascii="Calibri" w:hAnsi="Calibri" w:cs="Calibri"/>
+                      <w:sz w:val="20"/>
+                      <w:szCs w:val="20"/>
+                      <w:lang w:val="fr-FR"/>
+                      <w14:ligatures w14:val="standardContextual"/>
+                    </w:rPr>
+                    <w:t xml:space="preserve">UNSD/ENVSAT, UN </w:t>
+                  </w:r>
+                  <w:proofErr w:type="spellStart"/>
+                  <w:r>
+                    <w:rPr>
+                      <w:rFonts w:ascii="Calibri" w:hAnsi="Calibri" w:cs="Calibri"/>
+                      <w:sz w:val="20"/>
+                      <w:szCs w:val="20"/>
+                      <w:lang w:val="fr-FR"/>
+                      <w14:ligatures w14:val="standardContextual"/>
+                    </w:rPr>
+                    <w:t>Environment</w:t>
+                  </w:r>
+                  <w:proofErr w:type="spellEnd"/>
+                  <w:r>
+                    <w:rPr>
+                      <w:rFonts w:ascii="Calibri" w:hAnsi="Calibri" w:cs="Calibri"/>
+                      <w:sz w:val="20"/>
+                      <w:szCs w:val="20"/>
+                      <w:lang w:val="fr-FR"/>
+                      <w14:ligatures w14:val="standardContextual"/>
                     </w:rPr>
                     <w:t xml:space="preserve"> </w:t>
                   </w:r>
-                  <w:r>
-                    <w:rPr>
-                      <w:rFonts w:ascii="Calibri" w:hAnsi="Calibri" w:cs="Calibri"/>
-                      <w:sz w:val="20"/>
-                      <w:szCs w:val="20"/>
+                  <w:proofErr w:type="spellStart"/>
+                  <w:r>
+                    <w:rPr>
+                      <w:rFonts w:ascii="Calibri" w:hAnsi="Calibri" w:cs="Calibri"/>
+                      <w:sz w:val="20"/>
+                      <w:szCs w:val="20"/>
+                      <w:lang w:val="fr-FR"/>
+                      <w14:ligatures w14:val="standardContextual"/>
+                    </w:rPr>
+                    <w:t>Statistics</w:t>
+                  </w:r>
+                  <w:proofErr w:type="spellEnd"/>
+                  <w:r>
+                    <w:rPr>
+                      <w:rFonts w:ascii="Calibri" w:hAnsi="Calibri" w:cs="Calibri"/>
+                      <w:sz w:val="20"/>
+                      <w:szCs w:val="20"/>
+                      <w:lang w:val="fr-FR"/>
+                      <w14:ligatures w14:val="standardContextual"/>
+                    </w:rPr>
+                    <w:t>, 2023</w:t>
+                  </w:r>
+                  <w:r>
+                    <w:rPr>
+                      <w:sz w:val="20"/>
+                      <w:szCs w:val="20"/>
+                      <w:lang w:val="fr-FR"/>
+                    </w:rPr>
+                    <w:t xml:space="preserve"> </w:t>
+                  </w:r>
+                  <w:r>
+                    <w:rPr>
+                      <w:rFonts w:ascii="Calibri" w:hAnsi="Calibri" w:cs="Calibri"/>
+                      <w:sz w:val="20"/>
+                      <w:szCs w:val="20"/>
+                      <w:lang w:val="fr-FR"/>
                       <w14:ligatures w14:val="standardContextual"/>
                     </w:rPr>
                     <w:t>(</w:t>
@@ -9069,18 +9258,10 @@
                       <w:rFonts w:ascii="Calibri" w:hAnsi="Calibri" w:cs="Calibri"/>
                       <w:sz w:val="20"/>
                       <w:szCs w:val="20"/>
-                      <w14:ligatures w14:val="standardContextual"/>
-                    </w:rPr>
-                    <w:t>https://unstats.un.org/unsd/envstats/index.cshtml</w:t>
-                  </w:r>
-                  <w:r>
-                    <w:rPr>
-                      <w:rFonts w:ascii="Calibri" w:hAnsi="Calibri" w:cs="Calibri"/>
-                      <w:sz w:val="20"/>
-                      <w:szCs w:val="20"/>
-                      <w14:ligatures w14:val="standardContextual"/>
-                    </w:rPr>
-                    <w:t>)</w:t>
+                      <w:lang w:val="fr-FR"/>
+                      <w14:ligatures w14:val="standardContextual"/>
+                    </w:rPr>
+                    <w:t>https://unstats.un.org/unsd/envstats/index.cshtml)</w:t>
                   </w:r>
                 </w:p>
               </w:tc>
@@ -9236,48 +9417,88 @@
                       <w:rFonts w:ascii="Calibri" w:hAnsi="Calibri" w:cs="Calibri"/>
                       <w:sz w:val="20"/>
                       <w:szCs w:val="20"/>
-                      <w14:ligatures w14:val="standardContextual"/>
-                    </w:rPr>
-                  </w:pPr>
-                  <w:r>
-                    <w:rPr>
-                      <w:rFonts w:ascii="Calibri" w:hAnsi="Calibri" w:cs="Calibri"/>
-                      <w:sz w:val="20"/>
-                      <w:szCs w:val="20"/>
-                      <w14:ligatures w14:val="standardContextual"/>
-                    </w:rPr>
-                    <w:t>UNSD/ENVSTAT, UN Environment Statistics, 2023</w:t>
-                  </w:r>
-                  <w:r>
-                    <w:rPr>
-                      <w:sz w:val="20"/>
-                      <w:szCs w:val="20"/>
+                      <w:lang w:val="fr-FR"/>
+                      <w14:ligatures w14:val="standardContextual"/>
+                    </w:rPr>
+                  </w:pPr>
+                  <w:r>
+                    <w:rPr>
+                      <w:rFonts w:ascii="Calibri" w:hAnsi="Calibri" w:cs="Calibri"/>
+                      <w:sz w:val="20"/>
+                      <w:szCs w:val="20"/>
+                      <w:lang w:val="fr-FR"/>
+                      <w14:ligatures w14:val="standardContextual"/>
+                    </w:rPr>
+                    <w:t xml:space="preserve">UNSD/ENVSTAT, UN </w:t>
+                  </w:r>
+                  <w:proofErr w:type="spellStart"/>
+                  <w:r>
+                    <w:rPr>
+                      <w:rFonts w:ascii="Calibri" w:hAnsi="Calibri" w:cs="Calibri"/>
+                      <w:sz w:val="20"/>
+                      <w:szCs w:val="20"/>
+                      <w:lang w:val="fr-FR"/>
+                      <w14:ligatures w14:val="standardContextual"/>
+                    </w:rPr>
+                    <w:t>Environment</w:t>
+                  </w:r>
+                  <w:proofErr w:type="spellEnd"/>
+                  <w:r>
+                    <w:rPr>
+                      <w:rFonts w:ascii="Calibri" w:hAnsi="Calibri" w:cs="Calibri"/>
+                      <w:sz w:val="20"/>
+                      <w:szCs w:val="20"/>
+                      <w:lang w:val="fr-FR"/>
+                      <w14:ligatures w14:val="standardContextual"/>
                     </w:rPr>
                     <w:t xml:space="preserve"> </w:t>
                   </w:r>
-                  <w:r>
-                    <w:rPr>
-                      <w:rFonts w:ascii="Calibri" w:hAnsi="Calibri" w:cs="Calibri"/>
-                      <w:sz w:val="20"/>
-                      <w:szCs w:val="20"/>
-                      <w14:ligatures w14:val="standardContextual"/>
-                    </w:rPr>
-                    <w:t>(</w:t>
-                  </w:r>
-                  <w:r>
-                    <w:rPr>
-                      <w:rFonts w:ascii="Calibri" w:hAnsi="Calibri" w:cs="Calibri"/>
-                      <w:sz w:val="20"/>
-                      <w:szCs w:val="20"/>
-                      <w14:ligatures w14:val="standardContextual"/>
-                    </w:rPr>
-                    <w:t>https://unstats.un.org/unsd/envstats/index.cshtml</w:t>
-                  </w:r>
-                  <w:r>
-                    <w:rPr>
-                      <w:rFonts w:ascii="Calibri" w:hAnsi="Calibri" w:cs="Calibri"/>
-                      <w:sz w:val="20"/>
-                      <w:szCs w:val="20"/>
+                  <w:proofErr w:type="spellStart"/>
+                  <w:r>
+                    <w:rPr>
+                      <w:rFonts w:ascii="Calibri" w:hAnsi="Calibri" w:cs="Calibri"/>
+                      <w:sz w:val="20"/>
+                      <w:szCs w:val="20"/>
+                      <w:lang w:val="fr-FR"/>
+                      <w14:ligatures w14:val="standardContextual"/>
+                    </w:rPr>
+                    <w:t>Statistics</w:t>
+                  </w:r>
+                  <w:proofErr w:type="spellEnd"/>
+                  <w:r>
+                    <w:rPr>
+                      <w:rFonts w:ascii="Calibri" w:hAnsi="Calibri" w:cs="Calibri"/>
+                      <w:sz w:val="20"/>
+                      <w:szCs w:val="20"/>
+                      <w:lang w:val="fr-FR"/>
+                      <w14:ligatures w14:val="standardContextual"/>
+                    </w:rPr>
+                    <w:t>, 2023</w:t>
+                  </w:r>
+                  <w:r>
+                    <w:rPr>
+                      <w:sz w:val="20"/>
+                      <w:szCs w:val="20"/>
+                      <w:lang w:val="fr-FR"/>
+                    </w:rPr>
+                    <w:t xml:space="preserve"> </w:t>
+                  </w:r>
+                  <w:r>
+                    <w:rPr>
+                      <w:rFonts w:ascii="Calibri" w:hAnsi="Calibri" w:cs="Calibri"/>
+                      <w:sz w:val="20"/>
+                      <w:szCs w:val="20"/>
+                      <w:lang w:val="fr-FR"/>
+                      <w14:ligatures w14:val="standardContextual"/>
+                    </w:rPr>
+                    <w:t>(https://unstats.un.org/unsd/envstats/index.cshtml</w:t>
+                  </w:r>
+                  <w:r>
+                    <w:rPr>
+                      <w:rFonts w:ascii="Calibri" w:hAnsi="Calibri" w:cs="Calibri"/>
+                      <w:sz w:val="20"/>
+                      <w:szCs w:val="20"/>
+                      <w:lang w:val="fr-FR"/>
                       <w14:ligatures w14:val="standardContextual"/>
                     </w:rPr>
                     <w:t>)</w:t>
@@ -9391,7 +9612,17 @@
                       <w:szCs w:val="20"/>
                       <w14:ligatures w14:val="standardContextual"/>
                     </w:rPr>
-                    <w:t>Inventory, 2023</w:t>
+                    <w:t xml:space="preserve">Inventory, </w:t>
+                  </w:r>
+                  <w:proofErr w:type="gramStart"/>
+                  <w:r>
+                    <w:rPr>
+                      <w:rFonts w:ascii="Calibri" w:hAnsi="Calibri" w:cs="Calibri"/>
+                      <w:sz w:val="20"/>
+                      <w:szCs w:val="20"/>
+                      <w14:ligatures w14:val="standardContextual"/>
+                    </w:rPr>
+                    <w:t>2023</w:t>
                   </w:r>
                   <w:r>
                     <w:rPr>
@@ -9402,6 +9633,7 @@
                     </w:rPr>
                     <w:t xml:space="preserve">  (</w:t>
                   </w:r>
+                  <w:proofErr w:type="gramEnd"/>
                   <w:r>
                     <w:rPr>
                       <w:rFonts w:ascii="Calibri" w:hAnsi="Calibri" w:cs="Calibri"/>
@@ -9765,7 +9997,17 @@
                       <w:szCs w:val="20"/>
                       <w14:ligatures w14:val="standardContextual"/>
                     </w:rPr>
-                    <w:t>International Fertilizer Association</w:t>
+                    <w:t xml:space="preserve">International Fertilizer </w:t>
+                  </w:r>
+                  <w:proofErr w:type="gramStart"/>
+                  <w:r>
+                    <w:rPr>
+                      <w:rFonts w:ascii="Calibri" w:hAnsi="Calibri" w:cs="Calibri"/>
+                      <w:sz w:val="20"/>
+                      <w:szCs w:val="20"/>
+                      <w14:ligatures w14:val="standardContextual"/>
+                    </w:rPr>
+                    <w:t>Association</w:t>
                   </w:r>
                   <w:r>
                     <w:rPr>
@@ -9779,7 +10021,15 @@
                       <w:sz w:val="20"/>
                       <w:szCs w:val="20"/>
                     </w:rPr>
-                    <w:t>, Urea consumption (updates 2010-2019) and production (updates 2020) statistics</w:t>
+                    <w:t>,</w:t>
+                  </w:r>
+                  <w:proofErr w:type="gramEnd"/>
+                  <w:r>
+                    <w:rPr>
+                      <w:sz w:val="20"/>
+                      <w:szCs w:val="20"/>
+                    </w:rPr>
+                    <w:t xml:space="preserve"> Urea consumption (updates 2010-2019) and production (updates 2020) statistics</w:t>
                   </w:r>
                   <w:r>
                     <w:rPr>
@@ -9985,14 +10235,25 @@
                     </w:rPr>
                     <w:t xml:space="preserve">Grassi G., et al., </w:t>
                   </w:r>
-                  <w:r>
-                    <w:rPr>
-                      <w:rFonts w:ascii="Calibri" w:hAnsi="Calibri" w:cs="Calibri"/>
-                      <w:sz w:val="20"/>
-                      <w:szCs w:val="20"/>
-                      <w14:ligatures w14:val="standardContextual"/>
-                    </w:rPr>
-                    <w:t>Harmonising the Land-Use flux estimates of global models and national</w:t>
+                  <w:proofErr w:type="spellStart"/>
+                  <w:r>
+                    <w:rPr>
+                      <w:rFonts w:ascii="Calibri" w:hAnsi="Calibri" w:cs="Calibri"/>
+                      <w:sz w:val="20"/>
+                      <w:szCs w:val="20"/>
+                      <w14:ligatures w14:val="standardContextual"/>
+                    </w:rPr>
+                    <w:t>Harmonising</w:t>
+                  </w:r>
+                  <w:proofErr w:type="spellEnd"/>
+                  <w:r>
+                    <w:rPr>
+                      <w:rFonts w:ascii="Calibri" w:hAnsi="Calibri" w:cs="Calibri"/>
+                      <w:sz w:val="20"/>
+                      <w:szCs w:val="20"/>
+                      <w14:ligatures w14:val="standardContextual"/>
+                    </w:rPr>
+                    <w:t xml:space="preserve"> the Land-Use flux estimates of global models and national</w:t>
                   </w:r>
                 </w:p>
                 <w:p>
@@ -10018,8 +10279,19 @@
                       <w:szCs w:val="20"/>
                       <w14:ligatures w14:val="standardContextual"/>
                     </w:rPr>
-                    <w:t>https://zenodo.org/records/7650360#.Y--pNuzMJcA</w:t>
-                  </w:r>
+                    <w:t>https://zenodo.org/records/7650360#.Y--</w:t>
+                  </w:r>
+                  <w:proofErr w:type="spellStart"/>
+                  <w:r>
+                    <w:rPr>
+                      <w:rFonts w:ascii="Calibri" w:hAnsi="Calibri" w:cs="Calibri"/>
+                      <w:sz w:val="20"/>
+                      <w:szCs w:val="20"/>
+                      <w14:ligatures w14:val="standardContextual"/>
+                    </w:rPr>
+                    <w:t>pNuzMJcA</w:t>
+                  </w:r>
+                  <w:proofErr w:type="spellEnd"/>
                   <w:r>
                     <w:rPr>
                       <w:rFonts w:ascii="Calibri" w:hAnsi="Calibri" w:cs="Calibri"/>
@@ -10406,30 +10678,24 @@
                     <w:rPr>
                       <w:sz w:val="20"/>
                       <w:szCs w:val="20"/>
-                    </w:rPr>
-                  </w:pPr>
-                  <w:r>
-                    <w:rPr>
-                      <w:rFonts w:ascii="Calibri" w:hAnsi="Calibri" w:cs="Calibri"/>
-                      <w:sz w:val="20"/>
-                      <w:szCs w:val="20"/>
-                      <w14:ligatures w14:val="standardContextual"/>
-                    </w:rPr>
-                    <w:t xml:space="preserve">FAO, </w:t>
-                  </w:r>
-                  <w:r>
-                    <w:rPr>
-                      <w:rFonts w:ascii="Calibri" w:hAnsi="Calibri" w:cs="Calibri"/>
-                      <w:sz w:val="20"/>
-                      <w:szCs w:val="20"/>
-                      <w14:ligatures w14:val="standardContextual"/>
-                    </w:rPr>
-                    <w:t xml:space="preserve">Global Ecological Zones (GEZ) </w:t>
-                  </w:r>
-                  <w:r>
-                    <w:rPr>
-                      <w:sz w:val="20"/>
-                      <w:szCs w:val="20"/>
+                      <w:lang w:val="pt-BR"/>
+                    </w:rPr>
+                  </w:pPr>
+                  <w:r>
+                    <w:rPr>
+                      <w:rFonts w:ascii="Calibri" w:hAnsi="Calibri" w:cs="Calibri"/>
+                      <w:sz w:val="20"/>
+                      <w:szCs w:val="20"/>
+                      <w:lang w:val="pt-BR"/>
+                      <w14:ligatures w14:val="standardContextual"/>
+                    </w:rPr>
+                    <w:t xml:space="preserve">FAO, Global Ecological Zones (GEZ) </w:t>
+                  </w:r>
+                  <w:r>
+                    <w:rPr>
+                      <w:sz w:val="20"/>
+                      <w:szCs w:val="20"/>
+                      <w:lang w:val="pt-BR"/>
                     </w:rPr>
                     <w:t xml:space="preserve"> </w:t>
                   </w:r>
@@ -10438,27 +10704,10 @@
                       <w:rFonts w:ascii="Calibri" w:hAnsi="Calibri" w:cs="Calibri"/>
                       <w:sz w:val="20"/>
                       <w:szCs w:val="20"/>
-                      <w14:ligatures w14:val="standardContextual"/>
-                    </w:rPr>
-                    <w:t>(</w:t>
-                  </w:r>
-                  <w:r>
-                    <w:rPr>
-                      <w:rFonts w:ascii="Calibri" w:hAnsi="Calibri" w:cs="Calibri"/>
-                      <w:sz w:val="20"/>
-                      <w:szCs w:val="20"/>
-                      <w14:ligatures w14:val="standardContextual"/>
-                    </w:rPr>
-                    <w:t>https://www.fao.org/forest-resources-assessment/remote-sensing/global-ecological-zones-gez-mapping/en/</w:t>
-                  </w:r>
-                  <w:r>
-                    <w:rPr>
-                      <w:rFonts w:ascii="Calibri" w:hAnsi="Calibri" w:cs="Calibri"/>
-                      <w:sz w:val="20"/>
-                      <w:szCs w:val="20"/>
-                      <w14:ligatures w14:val="standardContextual"/>
-                    </w:rPr>
-                    <w:t>)</w:t>
+                      <w:lang w:val="pt-BR"/>
+                      <w14:ligatures w14:val="standardContextual"/>
+                    </w:rPr>
+                    <w:t>(https://www.fao.org/forest-resources-assessment/remote-sensing/global-ecological-zones-gez-mapping/en/)</w:t>
                   </w:r>
                 </w:p>
               </w:tc>
@@ -10661,14 +10910,25 @@
                     </w:rPr>
                     <w:t xml:space="preserve">Grassi G., et al., </w:t>
                   </w:r>
-                  <w:r>
-                    <w:rPr>
-                      <w:rFonts w:ascii="Calibri" w:hAnsi="Calibri" w:cs="Calibri"/>
-                      <w:sz w:val="20"/>
-                      <w:szCs w:val="20"/>
-                      <w14:ligatures w14:val="standardContextual"/>
-                    </w:rPr>
-                    <w:t>Harmonising the Land-Use flux estimates of global models and national</w:t>
+                  <w:proofErr w:type="spellStart"/>
+                  <w:r>
+                    <w:rPr>
+                      <w:rFonts w:ascii="Calibri" w:hAnsi="Calibri" w:cs="Calibri"/>
+                      <w:sz w:val="20"/>
+                      <w:szCs w:val="20"/>
+                      <w14:ligatures w14:val="standardContextual"/>
+                    </w:rPr>
+                    <w:t>Harmonising</w:t>
+                  </w:r>
+                  <w:proofErr w:type="spellEnd"/>
+                  <w:r>
+                    <w:rPr>
+                      <w:rFonts w:ascii="Calibri" w:hAnsi="Calibri" w:cs="Calibri"/>
+                      <w:sz w:val="20"/>
+                      <w:szCs w:val="20"/>
+                      <w14:ligatures w14:val="standardContextual"/>
+                    </w:rPr>
+                    <w:t xml:space="preserve"> the Land-Use flux estimates of global models and national</w:t>
                   </w:r>
                 </w:p>
                 <w:p>
@@ -10696,8 +10956,19 @@
                       <w:szCs w:val="20"/>
                       <w14:ligatures w14:val="standardContextual"/>
                     </w:rPr>
-                    <w:t>https://zenodo.org/records/7650360#.Y--pNuzMJcA</w:t>
-                  </w:r>
+                    <w:t>https://zenodo.org/records/7650360#.Y--</w:t>
+                  </w:r>
+                  <w:proofErr w:type="spellStart"/>
+                  <w:r>
+                    <w:rPr>
+                      <w:rFonts w:ascii="Calibri" w:hAnsi="Calibri" w:cs="Calibri"/>
+                      <w:sz w:val="20"/>
+                      <w:szCs w:val="20"/>
+                      <w14:ligatures w14:val="standardContextual"/>
+                    </w:rPr>
+                    <w:t>pNuzMJcA</w:t>
+                  </w:r>
+                  <w:proofErr w:type="spellEnd"/>
                   <w:r>
                     <w:rPr>
                       <w:rFonts w:ascii="Calibri" w:hAnsi="Calibri" w:cs="Calibri"/>
@@ -11211,7 +11482,25 @@
                 <w:sz w:val="20"/>
                 <w:szCs w:val="20"/>
               </w:rPr>
-              <w:t xml:space="preserve">'s GHG estimates for combustion and industrial processes are based on the application of IPCC GHG accounting methodology across all countries. EDGAR uses data from the IEA and Energy Institute to derive GHG emissions at subnational and subsectoral level based on activity and emission factors. Emissions estimates are provided for the following subsectors: power industry, industrial combustion, buildings, transport, agriculture (including livestock), fuel exploitation, and waste. These data are available at the national, regional, and global level.  </w:t>
+              <w:t xml:space="preserve">'s GHG estimates for combustion and industrial processes are based on the application of IPCC GHG accounting methodology across all countries. EDGAR uses data from the IEA and Energy Institute to derive GHG emissions at subnational and </w:t>
+            </w:r>
+            <w:proofErr w:type="spellStart"/>
+            <w:r>
+              <w:rPr>
+                <w:rFonts w:ascii="Times New Roman" w:eastAsia="Times New Roman" w:hAnsi="Times New Roman" w:cs="Times New Roman"/>
+                <w:sz w:val="20"/>
+                <w:szCs w:val="20"/>
+              </w:rPr>
+              <w:t>subsectoral</w:t>
+            </w:r>
+            <w:proofErr w:type="spellEnd"/>
+            <w:r>
+              <w:rPr>
+                <w:rFonts w:ascii="Times New Roman" w:eastAsia="Times New Roman" w:hAnsi="Times New Roman" w:cs="Times New Roman"/>
+                <w:sz w:val="20"/>
+                <w:szCs w:val="20"/>
+              </w:rPr>
+              <w:t xml:space="preserve"> level based on activity and emission factors. Emissions estimates are provided for the following subsectors: power industry, industrial combustion, buildings, transport, agriculture (including livestock), fuel exploitation, and waste. These data are available at the national, regional, and global level.  </w:t>
             </w:r>
           </w:p>
           <w:p>
@@ -11243,7 +11532,25 @@
                 <w:sz w:val="20"/>
                 <w:szCs w:val="20"/>
               </w:rPr>
-              <w:t xml:space="preserve">For LULUCF at the regional and global level, EDGAR applies a methodology described in Grassi et al. (2022) to combine data from a variety of sources. Specifically, the method uses forestry emissions estimated using the IPCC tier 1 methodology, which relies on coarse, non-country specific emissions factors. These data are combined with Grassi et al. (2022) country-level estimates of deforestation (including tropical forest fires), organic soils, other fluxes, and non-tropical forest fires. This methodology is consistent across all countries but may not be well matched to country-specific estimates, specifically non-Annex 1 countries. </w:t>
+              <w:t xml:space="preserve">For LULUCF at the regional and global level, EDGAR applies a methodology described in Grassi et al. (2022) to combine data from a variety of sources. Specifically, the method uses forestry emissions estimated using the IPCC tier 1 methodology, which relies on </w:t>
+            </w:r>
+            <w:proofErr w:type="gramStart"/>
+            <w:r>
+              <w:rPr>
+                <w:rFonts w:ascii="Times New Roman" w:eastAsia="Times New Roman" w:hAnsi="Times New Roman" w:cs="Times New Roman"/>
+                <w:sz w:val="20"/>
+                <w:szCs w:val="20"/>
+              </w:rPr>
+              <w:t>coarse</w:t>
+            </w:r>
+            <w:proofErr w:type="gramEnd"/>
+            <w:r>
+              <w:rPr>
+                <w:rFonts w:ascii="Times New Roman" w:eastAsia="Times New Roman" w:hAnsi="Times New Roman" w:cs="Times New Roman"/>
+                <w:sz w:val="20"/>
+                <w:szCs w:val="20"/>
+              </w:rPr>
+              <w:t xml:space="preserve">, non-country specific emissions factors. These data are combined with Grassi et al. (2022) country-level estimates of deforestation (including tropical forest fires), organic soils, other fluxes, and non-tropical forest fires. This methodology is consistent across all countries but may not be well matched to country-specific estimates, specifically non-Annex 1 countries. </w:t>
             </w:r>
           </w:p>
           <w:p>
@@ -11291,7 +11598,25 @@
                 <w:sz w:val="20"/>
                 <w:szCs w:val="20"/>
               </w:rPr>
-              <w:t xml:space="preserve"> explained in detail in Crippa et al. (2023), uses emissions data by fuel type from Energy Institute to extrapolate GHG estimates, assuming the same sectoral composition from two years’ prior observed in the last year of IEA’s energy balance statistics. For agriculture emissions, USGS data are used to extend the FAOSTAT statistics. For </w:t>
+              <w:t xml:space="preserve"> explained in detail in Crippa et al. (2023), uses emissions data by fuel type from Energy Institute to extrapolate GHG estimates, assuming the same sectoral composition from two </w:t>
+            </w:r>
+            <w:proofErr w:type="gramStart"/>
+            <w:r>
+              <w:rPr>
+                <w:rFonts w:ascii="Times New Roman" w:eastAsia="Times New Roman" w:hAnsi="Times New Roman" w:cs="Times New Roman"/>
+                <w:sz w:val="20"/>
+                <w:szCs w:val="20"/>
+              </w:rPr>
+              <w:t>years’</w:t>
+            </w:r>
+            <w:proofErr w:type="gramEnd"/>
+            <w:r>
+              <w:rPr>
+                <w:rFonts w:ascii="Times New Roman" w:eastAsia="Times New Roman" w:hAnsi="Times New Roman" w:cs="Times New Roman"/>
+                <w:sz w:val="20"/>
+                <w:szCs w:val="20"/>
+              </w:rPr>
+              <w:t xml:space="preserve"> prior observed in the last year of IEA’s energy balance statistics. For agriculture emissions, USGS data are used to extend the FAOSTAT statistics. For </w:t>
             </w:r>
             <w:r>
               <w:rPr>
@@ -17266,7 +17591,47 @@
     </w:p>
     <w:p>
       <w:r>
-        <w:t>Crippa, M., Guizzardi, D., Pagani, F., Banja, M., Muntean, M., Schaaf E., Becker, W., Monforti-Ferrario, F., Quadrelli, R., Risquez Martin, A., Taghavi-Moharamli, P., Köykkä, J., Grassi, G., Rossi, S., Brandao De Melo, J., Oom, D., Branco, A., San-Miguel, J., Vignati, E., GHG emissions of all world countries, Publications Office of the European Union, Luxembourg, doi:10.2760/953332, JRC134504, 2023.</w:t>
+        <w:t xml:space="preserve">Crippa, M., Guizzardi, D., Pagani, F., Banja, M., Muntean, M., Schaaf E., Becker, W., </w:t>
+      </w:r>
+      <w:proofErr w:type="spellStart"/>
+      <w:r>
+        <w:t>Monforti</w:t>
+      </w:r>
+      <w:proofErr w:type="spellEnd"/>
+      <w:r>
+        <w:t xml:space="preserve">-Ferrario, F., </w:t>
+      </w:r>
+      <w:proofErr w:type="spellStart"/>
+      <w:r>
+        <w:t>Quadrelli</w:t>
+      </w:r>
+      <w:proofErr w:type="spellEnd"/>
+      <w:r>
+        <w:t xml:space="preserve">, R., </w:t>
+      </w:r>
+      <w:proofErr w:type="spellStart"/>
+      <w:r>
+        <w:t>Risquez</w:t>
+      </w:r>
+      <w:proofErr w:type="spellEnd"/>
+      <w:r>
+        <w:t xml:space="preserve"> Martin, A., Taghavi-</w:t>
+      </w:r>
+      <w:proofErr w:type="spellStart"/>
+      <w:r>
+        <w:t>Moharamli</w:t>
+      </w:r>
+      <w:proofErr w:type="spellEnd"/>
+      <w:r>
+        <w:t xml:space="preserve">, P., </w:t>
+      </w:r>
+      <w:proofErr w:type="spellStart"/>
+      <w:r>
+        <w:t>Köykkä</w:t>
+      </w:r>
+      <w:proofErr w:type="spellEnd"/>
+      <w:r>
+        <w:t>, J., Grassi, G., Rossi, S., Brandao De Melo, J., Oom, D., Branco, A., San-Miguel, J., Vignati, E., GHG emissions of all world countries, Publications Office of the European Union, Luxembourg, doi:10.2760/953332, JRC134504, 2023.</w:t>
       </w:r>
     </w:p>
     <w:p>
@@ -17281,23 +17646,183 @@
     </w:p>
     <w:p>
       <w:r>
-        <w:t>Grassi, G., House, J., Kurz, W. A., Cescatti, A., Houghton, R. A., Peters, G. P., Sanz, M. J., Viñas, R. A., Alkama, R., Arneth, A., Bondeau, A., Dentener, F., Fader, M., Federici, S., Friedlingstein, P., Jain, A. K., Kato, E., Koven, C. D., Lee, D., Nabel, J. E. M. S., Nassikas, A. A., Perugini, L., Rossi, S., Sitch, S., Viovy, N., Wiltshire, A., and Zaehle, S.: Reconciling global-model estimates and country reporting of anthropogenic forest CO2 sinks, Nat. Clim. Change, 8, 914–920, https://doi.org/10.1038/s41558-018-0283-x, 2018. </w:t>
+        <w:t xml:space="preserve">Grassi, G., House, J., Kurz, W. A., </w:t>
+      </w:r>
+      <w:proofErr w:type="spellStart"/>
+      <w:r>
+        <w:t>Cescatti</w:t>
+      </w:r>
+      <w:proofErr w:type="spellEnd"/>
+      <w:r>
+        <w:t xml:space="preserve">, A., Houghton, R. A., Peters, G. P., Sanz, M. J., Viñas, R. A., </w:t>
+      </w:r>
+      <w:proofErr w:type="spellStart"/>
+      <w:r>
+        <w:t>Alkama</w:t>
+      </w:r>
+      <w:proofErr w:type="spellEnd"/>
+      <w:r>
+        <w:t xml:space="preserve">, R., Arneth, A., </w:t>
+      </w:r>
+      <w:proofErr w:type="spellStart"/>
+      <w:r>
+        <w:t>Bondeau</w:t>
+      </w:r>
+      <w:proofErr w:type="spellEnd"/>
+      <w:r>
+        <w:t xml:space="preserve">, A., Dentener, F., Fader, M., Federici, S., </w:t>
+      </w:r>
+      <w:proofErr w:type="spellStart"/>
+      <w:r>
+        <w:t>Friedlingstein</w:t>
+      </w:r>
+      <w:proofErr w:type="spellEnd"/>
+      <w:r>
+        <w:t xml:space="preserve">, P., Jain, A. K., Kato, E., Koven, C. D., Lee, D., Nabel, J. E. M. S., </w:t>
+      </w:r>
+      <w:proofErr w:type="spellStart"/>
+      <w:r>
+        <w:t>Nassikas</w:t>
+      </w:r>
+      <w:proofErr w:type="spellEnd"/>
+      <w:r>
+        <w:t xml:space="preserve">, A. A., Perugini, L., Rossi, S., Sitch, S., </w:t>
+      </w:r>
+      <w:proofErr w:type="spellStart"/>
+      <w:r>
+        <w:t>Viovy</w:t>
+      </w:r>
+      <w:proofErr w:type="spellEnd"/>
+      <w:r>
+        <w:t xml:space="preserve">, N., Wiltshire, A., and </w:t>
+      </w:r>
+      <w:proofErr w:type="spellStart"/>
+      <w:r>
+        <w:t>Zaehle</w:t>
+      </w:r>
+      <w:proofErr w:type="spellEnd"/>
+      <w:r>
+        <w:t>, S.: Reconciling global-model estimates and country reporting of anthropogenic forest CO2 sinks, Nat. Clim. Change, 8, 914–920, https://doi.org/10.1038/s41558-018-0283-x, 2018. </w:t>
       </w:r>
     </w:p>
     <w:p>
       <w:r>
-        <w:t>Grassi, G., Conchedda, G., Federici, S., Abad Viñas, R., Korosuo, A., Melo, J., Rossi, S., Sandker, M., Somogyi, Z., and Tubiello, F. N.: Carbon fluxes from land 2000–2020: bringing clarity on countries’ reporting, Earth Syst. Sci. Data, 14, 4643–4666, doi:10.5194/essd-14-4643-2022, 2022.</w:t>
+        <w:t xml:space="preserve">Grassi, G., </w:t>
+      </w:r>
+      <w:proofErr w:type="spellStart"/>
+      <w:r>
+        <w:t>Conchedda</w:t>
+      </w:r>
+      <w:proofErr w:type="spellEnd"/>
+      <w:r>
+        <w:t xml:space="preserve">, G., Federici, S., Abad Viñas, R., </w:t>
+      </w:r>
+      <w:proofErr w:type="spellStart"/>
+      <w:r>
+        <w:t>Korosuo</w:t>
+      </w:r>
+      <w:proofErr w:type="spellEnd"/>
+      <w:r>
+        <w:t xml:space="preserve">, A., Melo, J., Rossi, S., Sandker, M., Somogyi, Z., and </w:t>
+      </w:r>
+      <w:proofErr w:type="spellStart"/>
+      <w:r>
+        <w:t>Tubiello</w:t>
+      </w:r>
+      <w:proofErr w:type="spellEnd"/>
+      <w:r>
+        <w:t>, F. N.: Carbon fluxes from land 2000–2020: bringing clarity on countries’ reporting, Earth Syst. Sci. Data, 14, 4643–4666, doi:10.5194/essd-14-4643-2022, 2022.</w:t>
       </w:r>
     </w:p>
     <w:p>
       <w:r>
-        <w:t>Grassi, G., Schwingshackl, C., Gasser, T., Houghton, R., Sitch, S., Canadell, J., Cescatti, A., Ciais, P., Federici, S., Friedlingstein, P., Kurz, W., Sanchez, M., Vinas, R., Alkama, R., Bultan, S., Ceccherini, G., Falk, S., Kato, E., Kennedy, D., Knauer, J., Korosuo, A., Melo, J., Mcgrath, M., Nabel, J., Poulter, B.,</w:t>
+        <w:t xml:space="preserve">Grassi, G., </w:t>
+      </w:r>
+      <w:proofErr w:type="spellStart"/>
+      <w:r>
+        <w:t>Schwingshackl</w:t>
+      </w:r>
+      <w:proofErr w:type="spellEnd"/>
+      <w:r>
+        <w:t xml:space="preserve">, C., Gasser, T., Houghton, R., Sitch, S., </w:t>
+      </w:r>
+      <w:proofErr w:type="spellStart"/>
+      <w:r>
+        <w:t>Canadell</w:t>
+      </w:r>
+      <w:proofErr w:type="spellEnd"/>
+      <w:r>
+        <w:t xml:space="preserve">, J., </w:t>
+      </w:r>
+      <w:proofErr w:type="spellStart"/>
+      <w:r>
+        <w:t>Cescatti</w:t>
+      </w:r>
+      <w:proofErr w:type="spellEnd"/>
+      <w:r>
+        <w:t xml:space="preserve">, A., </w:t>
+      </w:r>
+      <w:proofErr w:type="spellStart"/>
+      <w:r>
+        <w:t>Ciais</w:t>
+      </w:r>
+      <w:proofErr w:type="spellEnd"/>
+      <w:r>
+        <w:t xml:space="preserve">, P., Federici, S., </w:t>
+      </w:r>
+      <w:proofErr w:type="spellStart"/>
+      <w:r>
+        <w:t>Friedlingstein</w:t>
+      </w:r>
+      <w:proofErr w:type="spellEnd"/>
+      <w:r>
+        <w:t xml:space="preserve">, P., Kurz, W., Sanchez, M., Vinas, R., </w:t>
+      </w:r>
+      <w:proofErr w:type="spellStart"/>
+      <w:r>
+        <w:t>Alkama</w:t>
+      </w:r>
+      <w:proofErr w:type="spellEnd"/>
+      <w:r>
+        <w:t xml:space="preserve">, R., </w:t>
+      </w:r>
+      <w:proofErr w:type="spellStart"/>
+      <w:r>
+        <w:t>Bultan</w:t>
+      </w:r>
+      <w:proofErr w:type="spellEnd"/>
+      <w:r>
+        <w:t xml:space="preserve">, S., Ceccherini, G., Falk, S., Kato, E., Kennedy, D., Knauer, J., </w:t>
+      </w:r>
+      <w:proofErr w:type="spellStart"/>
+      <w:r>
+        <w:t>Korosuo</w:t>
+      </w:r>
+      <w:proofErr w:type="spellEnd"/>
+      <w:r>
+        <w:t xml:space="preserve">, A., Melo, J., </w:t>
+      </w:r>
+      <w:proofErr w:type="spellStart"/>
+      <w:r>
+        <w:t>Mcgrath</w:t>
+      </w:r>
+      <w:proofErr w:type="spellEnd"/>
+      <w:r>
+        <w:t>, M., Nabel, J., Poulter, B.,</w:t>
       </w:r>
       <w:r>
         <w:t xml:space="preserve"> </w:t>
       </w:r>
       <w:r>
-        <w:t xml:space="preserve">Romanovskaya, A., Rossi, S., Tian, H., Walker, A., Yuan, W., Yue, X. &amp; Pongratz, J., Harmonising the Land-Use flux estimates of global models and national inventories for 2000-2020, Earth System Science Data, 15, 1093-1114, </w:t>
+        <w:t xml:space="preserve">Romanovskaya, A., Rossi, S., Tian, H., Walker, A., Yuan, W., Yue, X. &amp; Pongratz, J., </w:t>
+      </w:r>
+      <w:proofErr w:type="spellStart"/>
+      <w:r>
+        <w:t>Harmonising</w:t>
+      </w:r>
+      <w:proofErr w:type="spellEnd"/>
+      <w:r>
+        <w:t xml:space="preserve"> the Land-Use flux estimates of global models and national inventories for 2000-2020, Earth System Science Data, 15, 1093-1114, </w:t>
       </w:r>
       <w:hyperlink r:id="rId14" w:history="1">
         <w:r>
@@ -17337,7 +17862,23 @@
           <w:rFonts w:ascii="Calibri" w:hAnsi="Calibri" w:cs="Calibri"/>
           <w14:ligatures w14:val="standardContextual"/>
         </w:rPr>
-        <w:t>Greenhouse Gas Inventories Programme, Eggleston H.S., Buendia L., Miwa K., Ngara T. and Tanabe K. (eds)</w:t>
+        <w:t xml:space="preserve">Greenhouse Gas Inventories </w:t>
+      </w:r>
+      <w:proofErr w:type="spellStart"/>
+      <w:r>
+        <w:rPr>
+          <w:rFonts w:ascii="Calibri" w:hAnsi="Calibri" w:cs="Calibri"/>
+          <w14:ligatures w14:val="standardContextual"/>
+        </w:rPr>
+        <w:t>Programme</w:t>
+      </w:r>
+      <w:proofErr w:type="spellEnd"/>
+      <w:r>
+        <w:rPr>
+          <w:rFonts w:ascii="Calibri" w:hAnsi="Calibri" w:cs="Calibri"/>
+          <w14:ligatures w14:val="standardContextual"/>
+        </w:rPr>
+        <w:t>, Eggleston H.S., Buendia L., Miwa K., Ngara T. and Tanabe K. (eds)</w:t>
       </w:r>
       <w:r>
         <w:rPr>
@@ -17380,7 +17921,23 @@
     </w:p>
     <w:p>
       <w:r>
-        <w:t>IPCC: Climate Change 2022: Mitigation of Climate Change. Contribution of Working Group III to the Sixth Assessment Report of the Intergovernmental Panel on Climate Change [P.R. Shukla, J. Skea, R. Slade, A. Al Khourdajie, R. van Diemen, D. McCollum, M. Pathak, S. Some, P. Vyas, R. Fradera, M. Belkacemi, A. Hasija, G. Lisboa, S. Luz, J. Malley, (eds.)], Cambridge University Press, Cambridge, UK and New York, NY, USA. doi: 10.1017/9781009157926, 2022</w:t>
+        <w:t xml:space="preserve">IPCC: Climate Change 2022: Mitigation of Climate Change. Contribution of Working Group III to the Sixth Assessment Report of the Intergovernmental Panel on Climate Change [P.R. Shukla, J. Skea, R. Slade, A. Al </w:t>
+      </w:r>
+      <w:proofErr w:type="spellStart"/>
+      <w:r>
+        <w:t>Khourdajie</w:t>
+      </w:r>
+      <w:proofErr w:type="spellEnd"/>
+      <w:r>
+        <w:t xml:space="preserve">, R. van Diemen, D. McCollum, M. Pathak, S. Some, P. Vyas, R. Fradera, M. Belkacemi, A. Hasija, G. Lisboa, S. Luz, J. Malley, (eds.)], Cambridge University Press, Cambridge, UK and New York, NY, USA. </w:t>
+      </w:r>
+      <w:proofErr w:type="spellStart"/>
+      <w:r>
+        <w:t>doi</w:t>
+      </w:r>
+      <w:proofErr w:type="spellEnd"/>
+      <w:r>
+        <w:t>: 10.1017/9781009157926, 2022</w:t>
       </w:r>
     </w:p>
     <w:p>
@@ -17390,7 +17947,15 @@
     </w:p>
     <w:p>
       <w:r>
-        <w:t xml:space="preserve">United Nations Environment Programme: Emissions Gap Report 2023: Broken Record – Temperatures hit new highs, yet world fails to cut emissions (again), Nairobi, </w:t>
+        <w:t xml:space="preserve">United Nations Environment </w:t>
+      </w:r>
+      <w:proofErr w:type="spellStart"/>
+      <w:r>
+        <w:t>Programme</w:t>
+      </w:r>
+      <w:proofErr w:type="spellEnd"/>
+      <w:r>
+        <w:t xml:space="preserve">: Emissions Gap Report 2023: Broken Record – Temperatures hit new highs, yet world fails to cut emissions (again), Nairobi, </w:t>
       </w:r>
       <w:hyperlink r:id="rId16" w:history="1">
         <w:r>
@@ -20868,6 +21433,18 @@
     <w:pitch w:val="variable"/>
     <w:sig w:usb0="800002E7" w:usb1="2AC7FCFF" w:usb2="00000012" w:usb3="00000000" w:csb0="0002009F" w:csb1="00000000"/>
   </w:font>
+  <w:font w:name="Aptos">
+    <w:charset w:val="00"/>
+    <w:family w:val="swiss"/>
+    <w:pitch w:val="variable"/>
+    <w:sig w:usb0="20000287" w:usb1="00000003" w:usb2="00000000" w:usb3="00000000" w:csb0="0000019F" w:csb1="00000000"/>
+  </w:font>
+  <w:font w:name="Aptos Display">
+    <w:charset w:val="00"/>
+    <w:family w:val="swiss"/>
+    <w:pitch w:val="variable"/>
+    <w:sig w:usb0="20000287" w:usb1="00000003" w:usb2="00000000" w:usb3="00000000" w:csb0="0000019F" w:csb1="00000000"/>
+  </w:font>
 </w:fonts>
 </file>
 
@@ -20885,6 +21462,7 @@
     <w:rsid w:val="0002322A"/>
     <w:rsid w:val="000B6E76"/>
     <w:rsid w:val="000E2829"/>
+    <w:rsid w:val="00201E2E"/>
     <w:rsid w:val="0029014B"/>
     <w:rsid w:val="002C5CF9"/>
     <w:rsid w:val="003A6F34"/>
@@ -20900,6 +21478,7 @@
     <w:rsid w:val="009A3A1A"/>
     <w:rsid w:val="009A7B92"/>
     <w:rsid w:val="00A163C5"/>
+    <w:rsid w:val="00A45E99"/>
     <w:rsid w:val="00AD043C"/>
     <w:rsid w:val="00B135AC"/>
     <w:rsid w:val="00B66DE1"/>
@@ -21661,12 +22240,7 @@
 </file>
 
 <file path=customXml/item1.xml><?xml version="1.0" encoding="utf-8"?>
-<?mso-contentType ?>
-<FormTemplates xmlns="http://schemas.microsoft.com/sharepoint/v3/contenttype/forms">
-  <Display>DocumentLibraryForm</Display>
-  <Edit>DocumentLibraryForm</Edit>
-  <New>DocumentLibraryForm</New>
-</FormTemplates>
+<b:Sources xmlns:b="http://schemas.openxmlformats.org/officeDocument/2006/bibliography" xmlns="http://schemas.openxmlformats.org/officeDocument/2006/bibliography" SelectedStyle="\APASixthEditionOfficeOnline.xsl" StyleName="APA" Version="6"/>
 </file>
 
 <file path=customXml/item2.xml><?xml version="1.0" encoding="utf-8"?>
@@ -21763,7 +22337,12 @@
 </file>
 
 <file path=customXml/item3.xml><?xml version="1.0" encoding="utf-8"?>
-<b:Sources xmlns:b="http://schemas.openxmlformats.org/officeDocument/2006/bibliography" xmlns="http://schemas.openxmlformats.org/officeDocument/2006/bibliography" SelectedStyle="\APASixthEditionOfficeOnline.xsl" StyleName="APA" Version="6"/>
+<?mso-contentType ?>
+<FormTemplates xmlns="http://schemas.microsoft.com/sharepoint/v3/contenttype/forms">
+  <Display>DocumentLibraryForm</Display>
+  <Edit>DocumentLibraryForm</Edit>
+  <New>DocumentLibraryForm</New>
+</FormTemplates>
 </file>
 
 <file path=customXml/item4.xml><?xml version="1.0" encoding="utf-8"?>
@@ -22027,9 +22606,9 @@
 </file>
 
 <file path=customXml/itemProps1.xml><?xml version="1.0" encoding="utf-8"?>
-<ds:datastoreItem xmlns:ds="http://schemas.openxmlformats.org/officeDocument/2006/customXml" ds:itemID="{B03A4453-E5C2-46C2-BBEF-750CA63EC98E}">
+<ds:datastoreItem xmlns:ds="http://schemas.openxmlformats.org/officeDocument/2006/customXml" ds:itemID="{2AAF58CC-62D8-4EB2-B7F5-02C032066521}">
   <ds:schemaRefs>
-    <ds:schemaRef ds:uri="http://schemas.microsoft.com/sharepoint/v3/contenttype/forms"/>
+    <ds:schemaRef ds:uri="http://schemas.openxmlformats.org/officeDocument/2006/bibliography"/>
   </ds:schemaRefs>
 </ds:datastoreItem>
 </file>
@@ -22047,9 +22626,9 @@
 </file>
 
 <file path=customXml/itemProps3.xml><?xml version="1.0" encoding="utf-8"?>
-<ds:datastoreItem xmlns:ds="http://schemas.openxmlformats.org/officeDocument/2006/customXml" ds:itemID="{2AAF58CC-62D8-4EB2-B7F5-02C032066521}">
+<ds:datastoreItem xmlns:ds="http://schemas.openxmlformats.org/officeDocument/2006/customXml" ds:itemID="{B03A4453-E5C2-46C2-BBEF-750CA63EC98E}">
   <ds:schemaRefs>
-    <ds:schemaRef ds:uri="http://schemas.openxmlformats.org/officeDocument/2006/bibliography"/>
+    <ds:schemaRef ds:uri="http://schemas.microsoft.com/sharepoint/v3/contenttype/forms"/>
   </ds:schemaRefs>
 </ds:datastoreItem>
 </file>

</xml_diff>